<commit_message>
Successfully added an image to the signature merge field in the template doc
</commit_message>
<xml_diff>
--- a/RentalCheckIn/wwwroot/output/GeneratedCheckInForm.docx
+++ b/RentalCheckIn/wwwroot/output/GeneratedCheckInForm.docx
@@ -2023,6 +2023,32 @@
             <w:r>
               <w:t xml:space="preserve">                     </w:t>
             </w:r>
+            <w:r>
+              <w:pict>
+                <v:shapetype id="_x0000_t75" coordsize="21600,21600" o:spt="75" o:preferrelative="t" path="m@4@5l@4@11@9@11@9@5xe" filled="f" stroked="f">
+                  <v:stroke joinstyle="miter"/>
+                  <v:formulas>
+                    <v:f eqn="if lineDrawn pixelLineWidth 0"/>
+                    <v:f eqn="sum @0 1 0"/>
+                    <v:f eqn="sum 0 0 @1"/>
+                    <v:f eqn="prod @2 1 2"/>
+                    <v:f eqn="prod @3 21600 pixelWidth"/>
+                    <v:f eqn="prod @3 21600 pixelHeight"/>
+                    <v:f eqn="sum @0 0 1"/>
+                    <v:f eqn="prod @6 1 2"/>
+                    <v:f eqn="prod @7 21600 pixelWidth"/>
+                    <v:f eqn="sum @8 21600 0"/>
+                    <v:f eqn="prod @7 21600 pixelHeight"/>
+                    <v:f eqn="sum @10 21600 0"/>
+                  </v:formulas>
+                  <v:path o:extrusionok="f" gradientshapeok="t" o:connecttype="rect"/>
+                  <o:lock v:ext="edit" aspectratio="t"/>
+                </v:shapetype>
+                <v:shape id="_x0000_i1025" type="#_x0000_t75" style="width:1633pt;height:1365pt">
+                  <v:imagedata r:id="rId1" o:title=""/>
+                </v:shape>
+              </w:pict>
+            </w:r>
           </w:p>
           <w:p>
             <w:pPr>
@@ -2104,8 +2130,8 @@
       </w:pPr>
     </w:p>
     <w:sectPr>
-      <w:headerReference w:type="default" r:id="rId1"/>
-      <w:footerReference w:type="default" r:id="rId2"/>
+      <w:headerReference w:type="default" r:id="rId2"/>
+      <w:footerReference w:type="default" r:id="rId3"/>
       <w:pgSz w:w="11906" w:h="16838" w:orient="portrait"/>
       <w:pgMar w:top="1417" w:right="1417" w:bottom="1417" w:left="1417" w:header="708" w:footer="708" w:gutter="0"/>
       <w:pgBorders/>
@@ -2537,7 +2563,7 @@
             <a:graphicData uri="http://schemas.openxmlformats.org/drawingml/2006/picture">
               <pic:pic xmlns:pic="http://schemas.openxmlformats.org/drawingml/2006/picture">
                 <pic:nvPicPr>
-                  <pic:cNvPr id="1481180081" name="Picture 2">
+                  <pic:cNvPr id="2113666430" name="Picture 2">
                     <a:extLst>
                       <a:ext xmlns:a="http://schemas.openxmlformats.org/drawingml/2006/main" uri="{FF2B5EF4-FFF2-40B4-BE49-F238E27FC236}">
                         <a16:creationId xmlns:a16="http://schemas.microsoft.com/office/drawing/2014/main" id="{B70E168B-F3E2-F926-8979-EF737F95A287}"/>

</xml_diff>

<commit_message>
Added language and country merge fields and changed stroke color to blue.
</commit_message>
<xml_diff>
--- a/RentalCheckIn/wwwroot/output/GeneratedCheckInForm.docx
+++ b/RentalCheckIn/wwwroot/output/GeneratedCheckInForm.docx
@@ -17,15 +17,15 @@
         <w:tblLook w:val="04A0" w:firstRow="1" w:lastRow="0" w:firstColumn="1" w:lastColumn="0" w:noHBand="0" w:noVBand="1"/>
       </w:tblPr>
       <w:tblGrid>
-        <w:gridCol w:w="905"/>
-        <w:gridCol w:w="1042"/>
-        <w:gridCol w:w="223"/>
-        <w:gridCol w:w="1163"/>
+        <w:gridCol w:w="871"/>
+        <w:gridCol w:w="1155"/>
+        <w:gridCol w:w="222"/>
+        <w:gridCol w:w="1451"/>
         <w:gridCol w:w="222"/>
         <w:gridCol w:w="1997"/>
-        <w:gridCol w:w="801"/>
+        <w:gridCol w:w="800"/>
         <w:gridCol w:w="1959"/>
-        <w:gridCol w:w="761"/>
+        <w:gridCol w:w="759"/>
       </w:tblGrid>
       <w:tr>
         <w:trPr>
@@ -52,11 +52,13 @@
           </w:tcPr>
           <w:p>
             <w:pPr>
-              <w:jc w:val="center"/>
-              <w:rPr/>
-            </w:pPr>
-            <w:r>
-              <w:t xml:space="preserve">{country} </w:t>
+              <w:rPr/>
+            </w:pPr>
+            <w:r>
+              <w:rPr>
+                <w:noProof/>
+              </w:rPr>
+              <w:t xml:space="preserve">NL</w:t>
             </w:r>
           </w:p>
         </w:tc>
@@ -81,18 +83,13 @@
           </w:tcPr>
           <w:p>
             <w:pPr>
-              <w:jc w:val="right"/>
-              <w:rPr/>
-            </w:pPr>
-            <w:r>
-              <w:t xml:space="preserve">{l</w:t>
-            </w:r>
-            <w:r>
-              <w:rPr/>
-              <w:t xml:space="preserve">a</w:t>
-            </w:r>
-            <w:r>
-              <w:t xml:space="preserve">nguage}</w:t>
+              <w:rPr/>
+            </w:pPr>
+            <w:r>
+              <w:rPr>
+                <w:noProof/>
+              </w:rPr>
+              <w:t xml:space="preserve">DUTCH</w:t>
             </w:r>
           </w:p>
         </w:tc>
@@ -253,7 +250,7 @@
                 <w:tag w:val="Snowy"/>
                 <w:id w:val="684027409"/>
                 <w14:checkbox>
-                  <w14:checked w14:val="0"/>
+                  <w14:checked w14:val="1"/>
                   <w14:checkedState w14:val="2612" w14:font="MS Gothic"/>
                   <w14:uncheckedState w14:val="2610" w14:font="MS Gothic"/>
                 </w14:checkbox>
@@ -266,7 +263,7 @@
                     <w:kern w:val="0"/>
                     <w:lang w:eastAsia="nl-NL"/>
                   </w:rPr>
-                  <w:t xml:space="preserve">☐</w:t>
+                  <w:t xml:space="preserve">☒</w:t>
                 </w:r>
               </w:sdtContent>
             </w:sdt>
@@ -389,7 +386,7 @@
               <w:rPr>
                 <w:noProof/>
               </w:rPr>
-              <w:t xml:space="preserve">10/29/2021</w:t>
+              <w:t xml:space="preserve">10/29/2022</w:t>
             </w:r>
           </w:p>
         </w:tc>
@@ -441,7 +438,7 @@
               <w:rPr>
                 <w:noProof/>
               </w:rPr>
-              <w:t xml:space="preserve">11/05/2021</w:t>
+              <w:t xml:space="preserve">11/05/2022</w:t>
             </w:r>
           </w:p>
         </w:tc>
@@ -1834,7 +1831,7 @@
               <w:rPr>
                 <w:noProof/>
               </w:rPr>
-              <w:t xml:space="preserve">10/29/2021</w:t>
+              <w:t xml:space="preserve">10/29/2022</w:t>
             </w:r>
           </w:p>
         </w:tc>
@@ -2044,7 +2041,7 @@
                   <v:path o:extrusionok="f" gradientshapeok="t" o:connecttype="rect"/>
                   <o:lock v:ext="edit" aspectratio="t"/>
                 </v:shapetype>
-                <v:shape id="_x0000_i1025" type="#_x0000_t75" style="width:1633pt;height:1365pt">
+                <v:shape id="_x0000_i1025" type="#_x0000_t75" style="width:90pt;height:90pt">
                   <v:imagedata r:id="rId1" o:title=""/>
                 </v:shape>
               </w:pict>
@@ -2563,7 +2560,7 @@
             <a:graphicData uri="http://schemas.openxmlformats.org/drawingml/2006/picture">
               <pic:pic xmlns:pic="http://schemas.openxmlformats.org/drawingml/2006/picture">
                 <pic:nvPicPr>
-                  <pic:cNvPr id="2113666430" name="Picture 2">
+                  <pic:cNvPr id="914875748" name="Picture 2">
                     <a:extLst>
                       <a:ext xmlns:a="http://schemas.openxmlformats.org/drawingml/2006/main" uri="{FF2B5EF4-FFF2-40B4-BE49-F238E27FC236}">
                         <a16:creationId xmlns:a16="http://schemas.microsoft.com/office/drawing/2014/main" id="{B70E168B-F3E2-F926-8979-EF737F95A287}"/>

</xml_diff>

<commit_message>
Done with WhatsApp Cloud Api integration.
</commit_message>
<xml_diff>
--- a/RentalCheckIn/wwwroot/output/GeneratedCheckInForm.docx
+++ b/RentalCheckIn/wwwroot/output/GeneratedCheckInForm.docx
@@ -250,6 +250,69 @@
                 <w:tag w:val="Snowy"/>
                 <w:id w:val="684027409"/>
                 <w14:checkbox>
+                  <w14:checked w14:val="0"/>
+                  <w14:checkedState w14:val="2612" w14:font="MS Gothic"/>
+                  <w14:uncheckedState w14:val="2610" w14:font="MS Gothic"/>
+                </w14:checkbox>
+              </w:sdtPr>
+              <w:sdtContent>
+                <w:r>
+                  <w:rPr>
+                    <w:rFonts w:ascii="MS Gothic" w:eastAsia="MS Gothic" w:hAnsi="MS Gothic" w:cs="Calibri" w:hint="eastAsia"/>
+                    <w:color w:val="000000"/>
+                    <w:kern w:val="0"/>
+                    <w:lang w:eastAsia="nl-NL"/>
+                  </w:rPr>
+                  <w:t xml:space="preserve">☐</w:t>
+                </w:r>
+              </w:sdtContent>
+            </w:sdt>
+            <w:r>
+              <w:rPr>
+                <w:rFonts w:ascii="Calibri" w:eastAsia="Times New Roman" w:hAnsi="Calibri" w:cs="Calibri"/>
+                <w:color w:val="000000"/>
+                <w:kern w:val="0"/>
+                <w:lang w:eastAsia="nl-NL"/>
+              </w:rPr>
+              <w:t xml:space="preserve"> Snowy (street view)</w:t>
+            </w:r>
+          </w:p>
+        </w:tc>
+        <w:tc>
+          <w:tcPr>
+            <w:tcW w:w="289" w:type="dxa"/>
+            <w:shd w:val="clear" w:color="auto" w:fill="DEEAF6"/>
+            <w:vAlign w:val="center"/>
+          </w:tcPr>
+          <w:p>
+            <w:pPr>
+              <w:rPr/>
+            </w:pPr>
+          </w:p>
+        </w:tc>
+        <w:tc>
+          <w:tcPr>
+            <w:tcW w:w="4245" w:type="dxa"/>
+            <w:gridSpan w:val="2"/>
+            <w:shd w:val="clear" w:color="auto" w:fill="DEEAF6"/>
+            <w:vAlign w:val="center"/>
+          </w:tcPr>
+          <w:p>
+            <w:pPr>
+              <w:rPr/>
+            </w:pPr>
+            <w:sdt>
+              <w:sdtPr>
+                <w:rPr>
+                  <w:rFonts w:ascii="Calibri" w:eastAsia="Times New Roman" w:hAnsi="Calibri" w:cs="Calibri"/>
+                  <w:color w:val="000000"/>
+                  <w:kern w:val="0"/>
+                  <w:lang w:eastAsia="nl-NL"/>
+                </w:rPr>
+                <w:alias w:val="Massi"/>
+                <w:tag w:val="Massi"/>
+                <w:id w:val="-158467395"/>
+                <w14:checkbox>
                   <w14:checked w14:val="1"/>
                   <w14:checkedState w14:val="2612" w14:font="MS Gothic"/>
                   <w14:uncheckedState w14:val="2610" w14:font="MS Gothic"/>
@@ -274,69 +337,6 @@
                 <w:kern w:val="0"/>
                 <w:lang w:eastAsia="nl-NL"/>
               </w:rPr>
-              <w:t xml:space="preserve"> Snowy (street view)</w:t>
-            </w:r>
-          </w:p>
-        </w:tc>
-        <w:tc>
-          <w:tcPr>
-            <w:tcW w:w="289" w:type="dxa"/>
-            <w:shd w:val="clear" w:color="auto" w:fill="DEEAF6"/>
-            <w:vAlign w:val="center"/>
-          </w:tcPr>
-          <w:p>
-            <w:pPr>
-              <w:rPr/>
-            </w:pPr>
-          </w:p>
-        </w:tc>
-        <w:tc>
-          <w:tcPr>
-            <w:tcW w:w="4245" w:type="dxa"/>
-            <w:gridSpan w:val="2"/>
-            <w:shd w:val="clear" w:color="auto" w:fill="DEEAF6"/>
-            <w:vAlign w:val="center"/>
-          </w:tcPr>
-          <w:p>
-            <w:pPr>
-              <w:rPr/>
-            </w:pPr>
-            <w:sdt>
-              <w:sdtPr>
-                <w:rPr>
-                  <w:rFonts w:ascii="Calibri" w:eastAsia="Times New Roman" w:hAnsi="Calibri" w:cs="Calibri"/>
-                  <w:color w:val="000000"/>
-                  <w:kern w:val="0"/>
-                  <w:lang w:eastAsia="nl-NL"/>
-                </w:rPr>
-                <w:alias w:val="Massi"/>
-                <w:tag w:val="Massi"/>
-                <w:id w:val="-158467395"/>
-                <w14:checkbox>
-                  <w14:checked w14:val="0"/>
-                  <w14:checkedState w14:val="2612" w14:font="MS Gothic"/>
-                  <w14:uncheckedState w14:val="2610" w14:font="MS Gothic"/>
-                </w14:checkbox>
-              </w:sdtPr>
-              <w:sdtContent>
-                <w:r>
-                  <w:rPr>
-                    <w:rFonts w:ascii="MS Gothic" w:eastAsia="MS Gothic" w:hAnsi="MS Gothic" w:cs="Calibri" w:hint="eastAsia"/>
-                    <w:color w:val="000000"/>
-                    <w:kern w:val="0"/>
-                    <w:lang w:eastAsia="nl-NL"/>
-                  </w:rPr>
-                  <w:t xml:space="preserve">☐</w:t>
-                </w:r>
-              </w:sdtContent>
-            </w:sdt>
-            <w:r>
-              <w:rPr>
-                <w:rFonts w:ascii="Calibri" w:eastAsia="Times New Roman" w:hAnsi="Calibri" w:cs="Calibri"/>
-                <w:color w:val="000000"/>
-                <w:kern w:val="0"/>
-                <w:lang w:eastAsia="nl-NL"/>
-              </w:rPr>
               <w:t xml:space="preserve"> Massi (garden view)</w:t>
             </w:r>
           </w:p>
@@ -386,7 +386,7 @@
               <w:rPr>
                 <w:noProof/>
               </w:rPr>
-              <w:t xml:space="preserve">10/29/2022</w:t>
+              <w:t xml:space="preserve">10/29/2021</w:t>
             </w:r>
           </w:p>
         </w:tc>
@@ -438,7 +438,7 @@
               <w:rPr>
                 <w:noProof/>
               </w:rPr>
-              <w:t xml:space="preserve">11/05/2022</w:t>
+              <w:t xml:space="preserve">11/05/2021</w:t>
             </w:r>
           </w:p>
         </w:tc>
@@ -1831,7 +1831,7 @@
               <w:rPr>
                 <w:noProof/>
               </w:rPr>
-              <w:t xml:space="preserve">10/29/2022</w:t>
+              <w:t xml:space="preserve">10/29/2021</w:t>
             </w:r>
           </w:p>
         </w:tc>
@@ -2560,7 +2560,7 @@
             <a:graphicData uri="http://schemas.openxmlformats.org/drawingml/2006/picture">
               <pic:pic xmlns:pic="http://schemas.openxmlformats.org/drawingml/2006/picture">
                 <pic:nvPicPr>
-                  <pic:cNvPr id="914875748" name="Picture 2">
+                  <pic:cNvPr id="2040534969" name="Picture 2">
                     <a:extLst>
                       <a:ext xmlns:a="http://schemas.openxmlformats.org/drawingml/2006/main" uri="{FF2B5EF4-FFF2-40B4-BE49-F238E27FC236}">
                         <a16:creationId xmlns:a16="http://schemas.microsoft.com/office/drawing/2014/main" id="{B70E168B-F3E2-F926-8979-EF737F95A287}"/>

</xml_diff>